<commit_message>
Modify RAD & SDD
Add Introduzione, Sistema attuale, Definizioni e acronimi.
</commit_message>
<xml_diff>
--- a/Documenti di Progetto/InLavorazione/2022_SDD_WoodLot_V0.1.docx
+++ b/Documenti di Progetto/InLavorazione/2022_SDD_WoodLot_V0.1.docx
@@ -198,23 +198,7 @@
           <w:sz w:val="36"/>
           <w:szCs w:val="36"/>
         </w:rPr>
-        <w:t>[gg/mm/</w:t>
-      </w:r>
-      <w:proofErr w:type="spellStart"/>
-      <w:r>
-        <w:rPr>
-          <w:sz w:val="36"/>
-          <w:szCs w:val="36"/>
-        </w:rPr>
-        <w:t>aaaa</w:t>
-      </w:r>
-      <w:proofErr w:type="spellEnd"/>
-      <w:r>
-        <w:rPr>
-          <w:sz w:val="36"/>
-          <w:szCs w:val="36"/>
-        </w:rPr>
-        <w:t>]</w:t>
+        <w:t>[gg/mm/aaaa]</w:t>
       </w:r>
     </w:p>
     <w:p>
@@ -2741,6 +2725,71 @@
       </w:r>
       <w:bookmarkEnd w:id="2"/>
     </w:p>
+    <w:p>
+      <w:pPr>
+        <w:pStyle w:val="Paragrafoelenco"/>
+        <w:ind w:left="0"/>
+        <w:rPr>
+          <w:rFonts w:eastAsiaTheme="minorEastAsia" w:cstheme="minorHAnsi"/>
+          <w:color w:val="000000" w:themeColor="text1"/>
+        </w:rPr>
+      </w:pPr>
+      <w:bookmarkStart w:id="3" w:name="_Hlk119334540"/>
+      <w:r>
+        <w:rPr>
+          <w:rFonts w:cstheme="minorHAnsi"/>
+          <w:color w:val="000000" w:themeColor="text1"/>
+          <w:shd w:val="clear" w:color="auto" w:fill="FFFFFF"/>
+        </w:rPr>
+        <w:t xml:space="preserve">WoodLot finanzia direttamente progetti agroforestali, diffusi sul territorio. La filosofia è quella di realizzare ecosistemi sostenibili e permettere a migliaia di contadini di far fronte ai costi iniziali della piantumazione di nuovi alberi, garantendo nel tempo sovranità alimentare ed opportunità di reddito. WoodLot, inoltre, è pensato per benefici di tipo sociale, economico ed ambientale. Tramite WoodLot gli utenti possono acquistare diverse tipologie di piante che poi verranno piantate da contadini, nel territorio, in base ai bisogni dell’albero, nel pieno rispetto dell’ecosistema. </w:t>
+      </w:r>
+      <w:r>
+        <w:rPr>
+          <w:rFonts w:cstheme="minorHAnsi"/>
+          <w:color w:val="000000" w:themeColor="text1"/>
+        </w:rPr>
+        <w:t xml:space="preserve">WoodLot sta ad indicare la possibilità di avere uno “spazio verde personale” che contribuisce alla formazione di polmoni verdi per il pianeta e quindi la possibilità di ridurre la </w:t>
+      </w:r>
+      <m:oMath>
+        <m:sSub>
+          <m:sSubPr>
+            <m:ctrlPr>
+              <w:rPr>
+                <w:rFonts w:ascii="Cambria Math" w:hAnsi="Cambria Math" w:cstheme="minorHAnsi"/>
+                <w:i/>
+                <w:color w:val="000000" w:themeColor="text1"/>
+              </w:rPr>
+            </m:ctrlPr>
+          </m:sSubPr>
+          <m:e>
+            <m:r>
+              <w:rPr>
+                <w:rFonts w:ascii="Cambria Math" w:hAnsi="Cambria Math" w:cstheme="minorHAnsi"/>
+                <w:color w:val="000000" w:themeColor="text1"/>
+              </w:rPr>
+              <m:t>CO</m:t>
+            </m:r>
+          </m:e>
+          <m:sub>
+            <m:r>
+              <w:rPr>
+                <w:rFonts w:ascii="Cambria Math" w:hAnsi="Cambria Math" w:cstheme="minorHAnsi"/>
+                <w:color w:val="000000" w:themeColor="text1"/>
+              </w:rPr>
+              <m:t>2</m:t>
+            </m:r>
+          </m:sub>
+        </m:sSub>
+      </m:oMath>
+      <w:r>
+        <w:rPr>
+          <w:rFonts w:eastAsiaTheme="minorEastAsia" w:cstheme="minorHAnsi"/>
+          <w:color w:val="000000" w:themeColor="text1"/>
+        </w:rPr>
+        <w:t xml:space="preserve"> prodotta.</w:t>
+      </w:r>
+      <w:bookmarkEnd w:id="3"/>
+    </w:p>
     <w:p/>
     <w:p>
       <w:pPr>
@@ -2755,7 +2804,7 @@
           <w:color w:val="000000" w:themeColor="text1"/>
         </w:rPr>
       </w:pPr>
-      <w:bookmarkStart w:id="3" w:name="_Toc117676833"/>
+      <w:bookmarkStart w:id="4" w:name="_Toc117676833"/>
       <w:r>
         <w:rPr>
           <w:b/>
@@ -2764,7 +2813,7 @@
         </w:rPr>
         <w:t>Obiettivi di progettazione</w:t>
       </w:r>
-      <w:bookmarkEnd w:id="3"/>
+      <w:bookmarkEnd w:id="4"/>
     </w:p>
     <w:p/>
     <w:p>
@@ -2780,7 +2829,7 @@
           <w:color w:val="000000" w:themeColor="text1"/>
         </w:rPr>
       </w:pPr>
-      <w:bookmarkStart w:id="4" w:name="_Toc117676834"/>
+      <w:bookmarkStart w:id="5" w:name="_Toc117676834"/>
       <w:r>
         <w:rPr>
           <w:b/>
@@ -2789,7 +2838,193 @@
         </w:rPr>
         <w:t>Definizioni, acronimi e abbreviazioni</w:t>
       </w:r>
-      <w:bookmarkEnd w:id="4"/>
+      <w:bookmarkEnd w:id="5"/>
+    </w:p>
+    <w:p/>
+    <w:p>
+      <w:pPr>
+        <w:pStyle w:val="paragraph"/>
+        <w:numPr>
+          <w:ilvl w:val="0"/>
+          <w:numId w:val="18"/>
+        </w:numPr>
+        <w:spacing w:before="0" w:beforeAutospacing="0" w:after="0" w:afterAutospacing="0"/>
+        <w:textAlignment w:val="baseline"/>
+        <w:rPr>
+          <w:rFonts w:asciiTheme="minorHAnsi" w:hAnsiTheme="minorHAnsi" w:cstheme="minorHAnsi"/>
+        </w:rPr>
+      </w:pPr>
+      <w:r>
+        <w:rPr>
+          <w:rStyle w:val="normaltextrun"/>
+          <w:rFonts w:asciiTheme="minorHAnsi" w:hAnsiTheme="minorHAnsi" w:cstheme="minorHAnsi"/>
+        </w:rPr>
+        <w:t xml:space="preserve">RAD: </w:t>
+      </w:r>
+      <w:proofErr w:type="spellStart"/>
+      <w:r>
+        <w:rPr>
+          <w:rStyle w:val="normaltextrun"/>
+          <w:rFonts w:asciiTheme="minorHAnsi" w:hAnsiTheme="minorHAnsi" w:cstheme="minorHAnsi"/>
+        </w:rPr>
+        <w:t>Requirements</w:t>
+      </w:r>
+      <w:proofErr w:type="spellEnd"/>
+      <w:r>
+        <w:rPr>
+          <w:rStyle w:val="normaltextrun"/>
+          <w:rFonts w:asciiTheme="minorHAnsi" w:hAnsiTheme="minorHAnsi" w:cstheme="minorHAnsi"/>
+        </w:rPr>
+        <w:t xml:space="preserve"> Analysis </w:t>
+      </w:r>
+      <w:proofErr w:type="spellStart"/>
+      <w:r>
+        <w:rPr>
+          <w:rStyle w:val="normaltextrun"/>
+          <w:rFonts w:asciiTheme="minorHAnsi" w:hAnsiTheme="minorHAnsi" w:cstheme="minorHAnsi"/>
+        </w:rPr>
+        <w:t>Document</w:t>
+      </w:r>
+      <w:proofErr w:type="spellEnd"/>
+      <w:r>
+        <w:rPr>
+          <w:rStyle w:val="normaltextrun"/>
+          <w:rFonts w:asciiTheme="minorHAnsi" w:hAnsiTheme="minorHAnsi" w:cstheme="minorHAnsi"/>
+        </w:rPr>
+        <w:t>.</w:t>
+      </w:r>
+    </w:p>
+    <w:p>
+      <w:pPr>
+        <w:pStyle w:val="paragraph"/>
+        <w:numPr>
+          <w:ilvl w:val="0"/>
+          <w:numId w:val="18"/>
+        </w:numPr>
+        <w:spacing w:before="0" w:beforeAutospacing="0" w:after="0" w:afterAutospacing="0"/>
+        <w:textAlignment w:val="baseline"/>
+        <w:rPr>
+          <w:rFonts w:asciiTheme="minorHAnsi" w:hAnsiTheme="minorHAnsi" w:cstheme="minorHAnsi"/>
+        </w:rPr>
+      </w:pPr>
+      <w:r>
+        <w:rPr>
+          <w:rStyle w:val="normaltextrun"/>
+          <w:rFonts w:asciiTheme="minorHAnsi" w:hAnsiTheme="minorHAnsi" w:cstheme="minorHAnsi"/>
+        </w:rPr>
+        <w:t xml:space="preserve">SDD: System Design </w:t>
+      </w:r>
+      <w:proofErr w:type="spellStart"/>
+      <w:r>
+        <w:rPr>
+          <w:rStyle w:val="normaltextrun"/>
+          <w:rFonts w:asciiTheme="minorHAnsi" w:hAnsiTheme="minorHAnsi" w:cstheme="minorHAnsi"/>
+        </w:rPr>
+        <w:t>Document</w:t>
+      </w:r>
+      <w:proofErr w:type="spellEnd"/>
+      <w:r>
+        <w:rPr>
+          <w:rStyle w:val="normaltextrun"/>
+          <w:rFonts w:asciiTheme="minorHAnsi" w:hAnsiTheme="minorHAnsi" w:cstheme="minorHAnsi"/>
+        </w:rPr>
+        <w:t>.</w:t>
+      </w:r>
+    </w:p>
+    <w:p>
+      <w:pPr>
+        <w:pStyle w:val="paragraph"/>
+        <w:numPr>
+          <w:ilvl w:val="0"/>
+          <w:numId w:val="18"/>
+        </w:numPr>
+        <w:spacing w:before="0" w:beforeAutospacing="0" w:after="0" w:afterAutospacing="0"/>
+        <w:textAlignment w:val="baseline"/>
+        <w:rPr>
+          <w:rFonts w:asciiTheme="minorHAnsi" w:hAnsiTheme="minorHAnsi" w:cstheme="minorHAnsi"/>
+        </w:rPr>
+      </w:pPr>
+      <w:r>
+        <w:rPr>
+          <w:rStyle w:val="normaltextrun"/>
+          <w:rFonts w:asciiTheme="minorHAnsi" w:hAnsiTheme="minorHAnsi" w:cstheme="minorHAnsi"/>
+        </w:rPr>
+        <w:t xml:space="preserve">ODD: Object Design </w:t>
+      </w:r>
+      <w:proofErr w:type="spellStart"/>
+      <w:r>
+        <w:rPr>
+          <w:rStyle w:val="normaltextrun"/>
+          <w:rFonts w:asciiTheme="minorHAnsi" w:hAnsiTheme="minorHAnsi" w:cstheme="minorHAnsi"/>
+        </w:rPr>
+        <w:t>Document</w:t>
+      </w:r>
+      <w:proofErr w:type="spellEnd"/>
+      <w:r>
+        <w:rPr>
+          <w:rStyle w:val="normaltextrun"/>
+          <w:rFonts w:asciiTheme="minorHAnsi" w:hAnsiTheme="minorHAnsi" w:cstheme="minorHAnsi"/>
+        </w:rPr>
+        <w:t>.</w:t>
+      </w:r>
+    </w:p>
+    <w:p>
+      <w:pPr>
+        <w:pStyle w:val="paragraph"/>
+        <w:numPr>
+          <w:ilvl w:val="0"/>
+          <w:numId w:val="18"/>
+        </w:numPr>
+        <w:spacing w:before="0" w:beforeAutospacing="0" w:after="0" w:afterAutospacing="0"/>
+        <w:textAlignment w:val="baseline"/>
+        <w:rPr>
+          <w:rFonts w:asciiTheme="minorHAnsi" w:hAnsiTheme="minorHAnsi" w:cstheme="minorHAnsi"/>
+        </w:rPr>
+      </w:pPr>
+      <w:r>
+        <w:rPr>
+          <w:rStyle w:val="normaltextrun"/>
+          <w:rFonts w:asciiTheme="minorHAnsi" w:hAnsiTheme="minorHAnsi" w:cstheme="minorHAnsi"/>
+        </w:rPr>
+        <w:t>DB: Database.</w:t>
+      </w:r>
+    </w:p>
+    <w:p>
+      <w:pPr>
+        <w:pStyle w:val="paragraph"/>
+        <w:numPr>
+          <w:ilvl w:val="0"/>
+          <w:numId w:val="18"/>
+        </w:numPr>
+        <w:spacing w:before="0" w:beforeAutospacing="0" w:after="0" w:afterAutospacing="0"/>
+        <w:textAlignment w:val="baseline"/>
+        <w:rPr>
+          <w:rFonts w:asciiTheme="minorHAnsi" w:hAnsiTheme="minorHAnsi" w:cstheme="minorHAnsi"/>
+        </w:rPr>
+      </w:pPr>
+      <w:r>
+        <w:rPr>
+          <w:rStyle w:val="normaltextrun"/>
+          <w:rFonts w:asciiTheme="minorHAnsi" w:hAnsiTheme="minorHAnsi" w:cstheme="minorHAnsi"/>
+        </w:rPr>
+        <w:t xml:space="preserve">MVC: Model </w:t>
+      </w:r>
+      <w:proofErr w:type="spellStart"/>
+      <w:r>
+        <w:rPr>
+          <w:rStyle w:val="normaltextrun"/>
+          <w:rFonts w:asciiTheme="minorHAnsi" w:hAnsiTheme="minorHAnsi" w:cstheme="minorHAnsi"/>
+        </w:rPr>
+        <w:t>View</w:t>
+      </w:r>
+      <w:proofErr w:type="spellEnd"/>
+      <w:r>
+        <w:rPr>
+          <w:rStyle w:val="normaltextrun"/>
+          <w:rFonts w:asciiTheme="minorHAnsi" w:hAnsiTheme="minorHAnsi" w:cstheme="minorHAnsi"/>
+        </w:rPr>
+        <w:t xml:space="preserve"> Control.</w:t>
+      </w:r>
     </w:p>
     <w:p/>
     <w:p>
@@ -2805,7 +3040,7 @@
           <w:color w:val="000000" w:themeColor="text1"/>
         </w:rPr>
       </w:pPr>
-      <w:bookmarkStart w:id="5" w:name="_Toc117676835"/>
+      <w:bookmarkStart w:id="6" w:name="_Toc117676835"/>
       <w:r>
         <w:rPr>
           <w:b/>
@@ -2814,7 +3049,7 @@
         </w:rPr>
         <w:t>Riferimenti</w:t>
       </w:r>
-      <w:bookmarkEnd w:id="5"/>
+      <w:bookmarkEnd w:id="6"/>
     </w:p>
     <w:p/>
     <w:p>
@@ -2830,7 +3065,7 @@
           <w:color w:val="000000" w:themeColor="text1"/>
         </w:rPr>
       </w:pPr>
-      <w:bookmarkStart w:id="6" w:name="_Toc117676836"/>
+      <w:bookmarkStart w:id="7" w:name="_Toc117676836"/>
       <w:r>
         <w:rPr>
           <w:b/>
@@ -2839,7 +3074,7 @@
         </w:rPr>
         <w:t>Panoramica</w:t>
       </w:r>
-      <w:bookmarkEnd w:id="6"/>
+      <w:bookmarkEnd w:id="7"/>
     </w:p>
     <w:p>
       <w:pPr>
@@ -2860,24 +3095,24 @@
           <w:u w:val="single"/>
         </w:rPr>
       </w:pPr>
-      <w:bookmarkStart w:id="7" w:name="_Toc117676837"/>
-      <w:commentRangeStart w:id="8"/>
+      <w:bookmarkStart w:id="8" w:name="_Toc117676837"/>
+      <w:commentRangeStart w:id="9"/>
       <w:r>
         <w:rPr>
           <w:u w:val="single"/>
         </w:rPr>
         <w:t>Architettura software corrente</w:t>
       </w:r>
-      <w:commentRangeEnd w:id="8"/>
+      <w:commentRangeEnd w:id="9"/>
       <w:r>
         <w:rPr>
           <w:rStyle w:val="Rimandocommento"/>
           <w:rFonts w:asciiTheme="minorHAnsi" w:eastAsiaTheme="minorHAnsi" w:hAnsiTheme="minorHAnsi" w:cstheme="minorBidi"/>
           <w:color w:val="auto"/>
         </w:rPr>
-        <w:commentReference w:id="8"/>
-      </w:r>
-      <w:bookmarkEnd w:id="7"/>
+        <w:commentReference w:id="9"/>
+      </w:r>
+      <w:bookmarkEnd w:id="8"/>
     </w:p>
     <w:p/>
     <w:p>
@@ -2891,24 +3126,24 @@
           <w:u w:val="single"/>
         </w:rPr>
       </w:pPr>
-      <w:bookmarkStart w:id="9" w:name="_Toc117676838"/>
-      <w:commentRangeStart w:id="10"/>
+      <w:bookmarkStart w:id="10" w:name="_Toc117676838"/>
+      <w:commentRangeStart w:id="11"/>
       <w:r>
         <w:rPr>
           <w:u w:val="single"/>
         </w:rPr>
         <w:t>Architettura software proposta</w:t>
       </w:r>
-      <w:commentRangeEnd w:id="10"/>
+      <w:commentRangeEnd w:id="11"/>
       <w:r>
         <w:rPr>
           <w:rStyle w:val="Rimandocommento"/>
           <w:rFonts w:asciiTheme="minorHAnsi" w:eastAsiaTheme="minorHAnsi" w:hAnsiTheme="minorHAnsi" w:cstheme="minorBidi"/>
           <w:color w:val="auto"/>
         </w:rPr>
-        <w:commentReference w:id="10"/>
-      </w:r>
-      <w:bookmarkEnd w:id="9"/>
+        <w:commentReference w:id="11"/>
+      </w:r>
+      <w:bookmarkEnd w:id="10"/>
     </w:p>
     <w:p/>
     <w:p>
@@ -2924,8 +3159,8 @@
           <w:color w:val="000000" w:themeColor="text1"/>
         </w:rPr>
       </w:pPr>
-      <w:bookmarkStart w:id="11" w:name="_Toc117676839"/>
-      <w:commentRangeStart w:id="12"/>
+      <w:bookmarkStart w:id="12" w:name="_Toc117676839"/>
+      <w:commentRangeStart w:id="13"/>
       <w:r>
         <w:rPr>
           <w:b/>
@@ -2934,16 +3169,16 @@
         </w:rPr>
         <w:t>Visione d’insieme</w:t>
       </w:r>
-      <w:commentRangeEnd w:id="12"/>
+      <w:commentRangeEnd w:id="13"/>
       <w:r>
         <w:rPr>
           <w:rStyle w:val="Rimandocommento"/>
           <w:rFonts w:asciiTheme="minorHAnsi" w:eastAsiaTheme="minorHAnsi" w:hAnsiTheme="minorHAnsi" w:cstheme="minorBidi"/>
           <w:color w:val="auto"/>
         </w:rPr>
-        <w:commentReference w:id="12"/>
-      </w:r>
-      <w:bookmarkEnd w:id="11"/>
+        <w:commentReference w:id="13"/>
+      </w:r>
+      <w:bookmarkEnd w:id="12"/>
     </w:p>
     <w:p/>
     <w:p>
@@ -2959,8 +3194,8 @@
           <w:color w:val="000000" w:themeColor="text1"/>
         </w:rPr>
       </w:pPr>
-      <w:bookmarkStart w:id="13" w:name="_Toc117676840"/>
-      <w:commentRangeStart w:id="14"/>
+      <w:bookmarkStart w:id="14" w:name="_Toc117676840"/>
+      <w:commentRangeStart w:id="15"/>
       <w:r>
         <w:rPr>
           <w:b/>
@@ -2993,16 +3228,16 @@
         </w:rPr>
         <w:t>mi</w:t>
       </w:r>
-      <w:commentRangeEnd w:id="14"/>
+      <w:commentRangeEnd w:id="15"/>
       <w:r>
         <w:rPr>
           <w:rStyle w:val="Rimandocommento"/>
           <w:rFonts w:asciiTheme="minorHAnsi" w:eastAsiaTheme="minorHAnsi" w:hAnsiTheme="minorHAnsi" w:cstheme="minorBidi"/>
           <w:color w:val="auto"/>
         </w:rPr>
-        <w:commentReference w:id="14"/>
-      </w:r>
-      <w:bookmarkEnd w:id="13"/>
+        <w:commentReference w:id="15"/>
+      </w:r>
+      <w:bookmarkEnd w:id="14"/>
     </w:p>
     <w:p/>
     <w:p>
@@ -3018,26 +3253,27 @@
           <w:color w:val="000000" w:themeColor="text1"/>
         </w:rPr>
       </w:pPr>
-      <w:bookmarkStart w:id="15" w:name="_Toc117676841"/>
-      <w:commentRangeStart w:id="16"/>
+      <w:bookmarkStart w:id="16" w:name="_Toc117676841"/>
+      <w:commentRangeStart w:id="17"/>
       <w:r>
         <w:rPr>
           <w:b/>
           <w:bCs/>
           <w:color w:val="000000" w:themeColor="text1"/>
         </w:rPr>
+        <w:lastRenderedPageBreak/>
         <w:t>Mappatura hardware/software</w:t>
       </w:r>
-      <w:commentRangeEnd w:id="16"/>
+      <w:commentRangeEnd w:id="17"/>
       <w:r>
         <w:rPr>
           <w:rStyle w:val="Rimandocommento"/>
           <w:rFonts w:asciiTheme="minorHAnsi" w:eastAsiaTheme="minorHAnsi" w:hAnsiTheme="minorHAnsi" w:cstheme="minorBidi"/>
           <w:color w:val="auto"/>
         </w:rPr>
-        <w:commentReference w:id="16"/>
-      </w:r>
-      <w:bookmarkEnd w:id="15"/>
+        <w:commentReference w:id="17"/>
+      </w:r>
+      <w:bookmarkEnd w:id="16"/>
     </w:p>
     <w:p>
       <w:pPr>
@@ -3062,8 +3298,8 @@
           <w:color w:val="000000" w:themeColor="text1"/>
         </w:rPr>
       </w:pPr>
-      <w:bookmarkStart w:id="17" w:name="_Toc117676842"/>
-      <w:commentRangeStart w:id="18"/>
+      <w:bookmarkStart w:id="18" w:name="_Toc117676842"/>
+      <w:commentRangeStart w:id="19"/>
       <w:r>
         <w:rPr>
           <w:b/>
@@ -3072,16 +3308,16 @@
         </w:rPr>
         <w:t>Gestione dei dati persistenti</w:t>
       </w:r>
-      <w:commentRangeEnd w:id="18"/>
+      <w:commentRangeEnd w:id="19"/>
       <w:r>
         <w:rPr>
           <w:rStyle w:val="Rimandocommento"/>
           <w:rFonts w:asciiTheme="minorHAnsi" w:eastAsiaTheme="minorHAnsi" w:hAnsiTheme="minorHAnsi" w:cstheme="minorBidi"/>
           <w:color w:val="auto"/>
         </w:rPr>
-        <w:commentReference w:id="18"/>
-      </w:r>
-      <w:bookmarkEnd w:id="17"/>
+        <w:commentReference w:id="19"/>
+      </w:r>
+      <w:bookmarkEnd w:id="18"/>
     </w:p>
     <w:p>
       <w:pPr>
@@ -3106,8 +3342,8 @@
           <w:color w:val="000000" w:themeColor="text1"/>
         </w:rPr>
       </w:pPr>
-      <w:bookmarkStart w:id="19" w:name="_Toc117676843"/>
-      <w:commentRangeStart w:id="20"/>
+      <w:bookmarkStart w:id="20" w:name="_Toc117676843"/>
+      <w:commentRangeStart w:id="21"/>
       <w:r>
         <w:rPr>
           <w:b/>
@@ -3116,16 +3352,16 @@
         </w:rPr>
         <w:t>Controllo degli accessi e sicurezza</w:t>
       </w:r>
-      <w:commentRangeEnd w:id="20"/>
+      <w:commentRangeEnd w:id="21"/>
       <w:r>
         <w:rPr>
           <w:rStyle w:val="Rimandocommento"/>
           <w:rFonts w:asciiTheme="minorHAnsi" w:eastAsiaTheme="minorHAnsi" w:hAnsiTheme="minorHAnsi" w:cstheme="minorBidi"/>
           <w:color w:val="auto"/>
         </w:rPr>
-        <w:commentReference w:id="20"/>
-      </w:r>
-      <w:bookmarkEnd w:id="19"/>
+        <w:commentReference w:id="21"/>
+      </w:r>
+      <w:bookmarkEnd w:id="20"/>
     </w:p>
     <w:p>
       <w:pPr>
@@ -3150,8 +3386,8 @@
           <w:color w:val="000000" w:themeColor="text1"/>
         </w:rPr>
       </w:pPr>
-      <w:bookmarkStart w:id="21" w:name="_Toc117676844"/>
-      <w:commentRangeStart w:id="22"/>
+      <w:bookmarkStart w:id="22" w:name="_Toc117676844"/>
+      <w:commentRangeStart w:id="23"/>
       <w:r>
         <w:rPr>
           <w:b/>
@@ -3160,16 +3396,16 @@
         </w:rPr>
         <w:t>Controllo globale del software</w:t>
       </w:r>
-      <w:commentRangeEnd w:id="22"/>
+      <w:commentRangeEnd w:id="23"/>
       <w:r>
         <w:rPr>
           <w:rStyle w:val="Rimandocommento"/>
           <w:rFonts w:asciiTheme="minorHAnsi" w:eastAsiaTheme="minorHAnsi" w:hAnsiTheme="minorHAnsi" w:cstheme="minorBidi"/>
           <w:color w:val="auto"/>
         </w:rPr>
-        <w:commentReference w:id="22"/>
-      </w:r>
-      <w:bookmarkEnd w:id="21"/>
+        <w:commentReference w:id="23"/>
+      </w:r>
+      <w:bookmarkEnd w:id="22"/>
     </w:p>
     <w:p>
       <w:pPr>
@@ -3194,8 +3430,8 @@
           <w:color w:val="000000" w:themeColor="text1"/>
         </w:rPr>
       </w:pPr>
-      <w:bookmarkStart w:id="23" w:name="_Toc117676845"/>
-      <w:commentRangeStart w:id="24"/>
+      <w:bookmarkStart w:id="24" w:name="_Toc117676845"/>
+      <w:commentRangeStart w:id="25"/>
       <w:r>
         <w:rPr>
           <w:b/>
@@ -3204,16 +3440,16 @@
         </w:rPr>
         <w:t>Condizioni di confine</w:t>
       </w:r>
-      <w:commentRangeEnd w:id="24"/>
+      <w:commentRangeEnd w:id="25"/>
       <w:r>
         <w:rPr>
           <w:rStyle w:val="Rimandocommento"/>
           <w:rFonts w:asciiTheme="minorHAnsi" w:eastAsiaTheme="minorHAnsi" w:hAnsiTheme="minorHAnsi" w:cstheme="minorBidi"/>
           <w:color w:val="auto"/>
         </w:rPr>
-        <w:commentReference w:id="24"/>
-      </w:r>
-      <w:bookmarkEnd w:id="23"/>
+        <w:commentReference w:id="25"/>
+      </w:r>
+      <w:bookmarkEnd w:id="24"/>
     </w:p>
     <w:p/>
     <w:p>
@@ -3227,8 +3463,8 @@
           <w:u w:val="single"/>
         </w:rPr>
       </w:pPr>
-      <w:bookmarkStart w:id="25" w:name="_Toc117676846"/>
-      <w:commentRangeStart w:id="26"/>
+      <w:bookmarkStart w:id="26" w:name="_Toc117676846"/>
+      <w:commentRangeStart w:id="27"/>
       <w:r>
         <w:rPr>
           <w:u w:val="single"/>
@@ -3253,16 +3489,16 @@
         </w:rPr>
         <w:t>i</w:t>
       </w:r>
-      <w:commentRangeEnd w:id="26"/>
+      <w:commentRangeEnd w:id="27"/>
       <w:r>
         <w:rPr>
           <w:rStyle w:val="Rimandocommento"/>
           <w:rFonts w:asciiTheme="minorHAnsi" w:eastAsiaTheme="minorHAnsi" w:hAnsiTheme="minorHAnsi" w:cstheme="minorBidi"/>
           <w:color w:val="auto"/>
         </w:rPr>
-        <w:commentReference w:id="26"/>
-      </w:r>
-      <w:bookmarkEnd w:id="25"/>
+        <w:commentReference w:id="27"/>
+      </w:r>
+      <w:bookmarkEnd w:id="26"/>
     </w:p>
     <w:p/>
     <w:p>
@@ -3273,14 +3509,14 @@
           <w:numId w:val="15"/>
         </w:numPr>
       </w:pPr>
-      <w:bookmarkStart w:id="27" w:name="_Toc117676847"/>
+      <w:bookmarkStart w:id="28" w:name="_Toc117676847"/>
       <w:r>
         <w:rPr>
           <w:u w:val="single"/>
         </w:rPr>
         <w:t>Glossario</w:t>
       </w:r>
-      <w:bookmarkEnd w:id="27"/>
+      <w:bookmarkEnd w:id="28"/>
     </w:p>
     <w:sectPr>
       <w:pgSz w:w="11900" w:h="16840"/>
@@ -3313,7 +3549,7 @@
       </w:r>
     </w:p>
   </w:comment>
-  <w:comment w:id="8" w:author="RAFFAELLA SPAGNUOLO" w:date="2022-10-26T11:35:00Z" w:initials="RS">
+  <w:comment w:id="9" w:author="RAFFAELLA SPAGNUOLO" w:date="2022-10-26T11:35:00Z" w:initials="RS">
     <w:p>
       <w:r>
         <w:rPr>
@@ -3330,7 +3566,7 @@
       </w:r>
     </w:p>
   </w:comment>
-  <w:comment w:id="10" w:author="RAFFAELLA SPAGNUOLO" w:date="2022-10-26T11:35:00Z" w:initials="RS">
+  <w:comment w:id="11" w:author="RAFFAELLA SPAGNUOLO" w:date="2022-10-26T11:35:00Z" w:initials="RS">
     <w:p>
       <w:r>
         <w:rPr>
@@ -3347,7 +3583,7 @@
       </w:r>
     </w:p>
   </w:comment>
-  <w:comment w:id="12" w:author="RAFFAELLA SPAGNUOLO" w:date="2022-10-26T11:35:00Z" w:initials="RS">
+  <w:comment w:id="13" w:author="RAFFAELLA SPAGNUOLO" w:date="2022-10-26T11:35:00Z" w:initials="RS">
     <w:p>
       <w:r>
         <w:rPr>
@@ -3364,7 +3600,7 @@
       </w:r>
     </w:p>
   </w:comment>
-  <w:comment w:id="14" w:author="RAFFAELLA SPAGNUOLO" w:date="2022-10-26T11:36:00Z" w:initials="RS">
+  <w:comment w:id="15" w:author="RAFFAELLA SPAGNUOLO" w:date="2022-10-26T11:36:00Z" w:initials="RS">
     <w:p>
       <w:r>
         <w:rPr>
@@ -3381,7 +3617,7 @@
       </w:r>
     </w:p>
   </w:comment>
-  <w:comment w:id="16" w:author="RAFFAELLA SPAGNUOLO" w:date="2022-10-26T11:36:00Z" w:initials="RS">
+  <w:comment w:id="17" w:author="RAFFAELLA SPAGNUOLO" w:date="2022-10-26T11:36:00Z" w:initials="RS">
     <w:p>
       <w:r>
         <w:rPr>
@@ -3398,7 +3634,7 @@
       </w:r>
     </w:p>
   </w:comment>
-  <w:comment w:id="18" w:author="RAFFAELLA SPAGNUOLO" w:date="2022-10-26T11:37:00Z" w:initials="RS">
+  <w:comment w:id="19" w:author="RAFFAELLA SPAGNUOLO" w:date="2022-10-26T11:37:00Z" w:initials="RS">
     <w:p>
       <w:r>
         <w:rPr>
@@ -3415,7 +3651,7 @@
       </w:r>
     </w:p>
   </w:comment>
-  <w:comment w:id="20" w:author="RAFFAELLA SPAGNUOLO" w:date="2022-10-26T11:37:00Z" w:initials="RS">
+  <w:comment w:id="21" w:author="RAFFAELLA SPAGNUOLO" w:date="2022-10-26T11:37:00Z" w:initials="RS">
     <w:p>
       <w:r>
         <w:rPr>
@@ -3432,7 +3668,7 @@
       </w:r>
     </w:p>
   </w:comment>
-  <w:comment w:id="22" w:author="RAFFAELLA SPAGNUOLO" w:date="2022-10-26T11:37:00Z" w:initials="RS">
+  <w:comment w:id="23" w:author="RAFFAELLA SPAGNUOLO" w:date="2022-10-26T11:37:00Z" w:initials="RS">
     <w:p>
       <w:r>
         <w:rPr>
@@ -3449,7 +3685,7 @@
       </w:r>
     </w:p>
   </w:comment>
-  <w:comment w:id="24" w:author="RAFFAELLA SPAGNUOLO" w:date="2022-10-26T11:37:00Z" w:initials="RS">
+  <w:comment w:id="25" w:author="RAFFAELLA SPAGNUOLO" w:date="2022-10-26T11:37:00Z" w:initials="RS">
     <w:p>
       <w:r>
         <w:rPr>
@@ -3466,7 +3702,7 @@
       </w:r>
     </w:p>
   </w:comment>
-  <w:comment w:id="26" w:author="RAFFAELLA SPAGNUOLO" w:date="2022-10-26T11:39:00Z" w:initials="RS">
+  <w:comment w:id="27" w:author="RAFFAELLA SPAGNUOLO" w:date="2022-10-26T11:39:00Z" w:initials="RS">
     <w:p>
       <w:r>
         <w:rPr>
@@ -3792,15 +4028,7 @@
             <w:t xml:space="preserve">Data: </w:t>
           </w:r>
           <w:r>
-            <w:t>[gg/mm/</w:t>
-          </w:r>
-          <w:proofErr w:type="spellStart"/>
-          <w:r>
-            <w:t>aaaa</w:t>
-          </w:r>
-          <w:proofErr w:type="spellEnd"/>
-          <w:r>
-            <w:t>]</w:t>
+            <w:t>[gg/mm/aaaa]</w:t>
           </w:r>
         </w:p>
       </w:tc>
@@ -4203,6 +4431,155 @@
     </w:lvl>
   </w:abstractNum>
   <w:abstractNum w:abstractNumId="2" w15:restartNumberingAfterBreak="0">
+    <w:nsid w:val="197A005B"/>
+    <w:multiLevelType w:val="multilevel"/>
+    <w:tmpl w:val="9C1C7AC2"/>
+    <w:lvl w:ilvl="0">
+      <w:start w:val="1"/>
+      <w:numFmt w:val="bullet"/>
+      <w:lvlText w:val=""/>
+      <w:lvlJc w:val="left"/>
+      <w:pPr>
+        <w:tabs>
+          <w:tab w:val="num" w:pos="-1200"/>
+        </w:tabs>
+        <w:ind w:left="-1200" w:hanging="360"/>
+      </w:pPr>
+      <w:rPr>
+        <w:rFonts w:ascii="Symbol" w:hAnsi="Symbol" w:hint="default"/>
+        <w:sz w:val="20"/>
+      </w:rPr>
+    </w:lvl>
+    <w:lvl w:ilvl="1">
+      <w:start w:val="1"/>
+      <w:numFmt w:val="bullet"/>
+      <w:lvlText w:val=""/>
+      <w:lvlJc w:val="left"/>
+      <w:pPr>
+        <w:tabs>
+          <w:tab w:val="num" w:pos="-480"/>
+        </w:tabs>
+        <w:ind w:left="-480" w:hanging="360"/>
+      </w:pPr>
+      <w:rPr>
+        <w:rFonts w:ascii="Symbol" w:hAnsi="Symbol" w:hint="default"/>
+        <w:sz w:val="20"/>
+      </w:rPr>
+    </w:lvl>
+    <w:lvl w:ilvl="2">
+      <w:start w:val="1"/>
+      <w:numFmt w:val="bullet"/>
+      <w:lvlText w:val=""/>
+      <w:lvlJc w:val="left"/>
+      <w:pPr>
+        <w:tabs>
+          <w:tab w:val="num" w:pos="240"/>
+        </w:tabs>
+        <w:ind w:left="240" w:hanging="360"/>
+      </w:pPr>
+      <w:rPr>
+        <w:rFonts w:ascii="Symbol" w:hAnsi="Symbol" w:hint="default"/>
+        <w:sz w:val="20"/>
+      </w:rPr>
+    </w:lvl>
+    <w:lvl w:ilvl="3">
+      <w:start w:val="1"/>
+      <w:numFmt w:val="bullet"/>
+      <w:lvlText w:val=""/>
+      <w:lvlJc w:val="left"/>
+      <w:pPr>
+        <w:tabs>
+          <w:tab w:val="num" w:pos="960"/>
+        </w:tabs>
+        <w:ind w:left="960" w:hanging="360"/>
+      </w:pPr>
+      <w:rPr>
+        <w:rFonts w:ascii="Symbol" w:hAnsi="Symbol" w:hint="default"/>
+        <w:sz w:val="20"/>
+      </w:rPr>
+    </w:lvl>
+    <w:lvl w:ilvl="4">
+      <w:start w:val="1"/>
+      <w:numFmt w:val="bullet"/>
+      <w:lvlText w:val=""/>
+      <w:lvlJc w:val="left"/>
+      <w:pPr>
+        <w:tabs>
+          <w:tab w:val="num" w:pos="1680"/>
+        </w:tabs>
+        <w:ind w:left="1680" w:hanging="360"/>
+      </w:pPr>
+      <w:rPr>
+        <w:rFonts w:ascii="Symbol" w:hAnsi="Symbol" w:hint="default"/>
+        <w:sz w:val="20"/>
+      </w:rPr>
+    </w:lvl>
+    <w:lvl w:ilvl="5">
+      <w:start w:val="1"/>
+      <w:numFmt w:val="bullet"/>
+      <w:lvlText w:val=""/>
+      <w:lvlJc w:val="left"/>
+      <w:pPr>
+        <w:tabs>
+          <w:tab w:val="num" w:pos="2400"/>
+        </w:tabs>
+        <w:ind w:left="2400" w:hanging="360"/>
+      </w:pPr>
+      <w:rPr>
+        <w:rFonts w:ascii="Symbol" w:hAnsi="Symbol" w:hint="default"/>
+        <w:sz w:val="20"/>
+      </w:rPr>
+    </w:lvl>
+    <w:lvl w:ilvl="6">
+      <w:start w:val="1"/>
+      <w:numFmt w:val="bullet"/>
+      <w:lvlText w:val=""/>
+      <w:lvlJc w:val="left"/>
+      <w:pPr>
+        <w:tabs>
+          <w:tab w:val="num" w:pos="3120"/>
+        </w:tabs>
+        <w:ind w:left="3120" w:hanging="360"/>
+      </w:pPr>
+      <w:rPr>
+        <w:rFonts w:ascii="Symbol" w:hAnsi="Symbol" w:hint="default"/>
+        <w:sz w:val="20"/>
+      </w:rPr>
+    </w:lvl>
+    <w:lvl w:ilvl="7">
+      <w:start w:val="1"/>
+      <w:numFmt w:val="bullet"/>
+      <w:lvlText w:val=""/>
+      <w:lvlJc w:val="left"/>
+      <w:pPr>
+        <w:tabs>
+          <w:tab w:val="num" w:pos="3840"/>
+        </w:tabs>
+        <w:ind w:left="3840" w:hanging="360"/>
+      </w:pPr>
+      <w:rPr>
+        <w:rFonts w:ascii="Symbol" w:hAnsi="Symbol" w:hint="default"/>
+        <w:sz w:val="20"/>
+      </w:rPr>
+    </w:lvl>
+    <w:lvl w:ilvl="8">
+      <w:start w:val="1"/>
+      <w:numFmt w:val="bullet"/>
+      <w:lvlText w:val=""/>
+      <w:lvlJc w:val="left"/>
+      <w:pPr>
+        <w:tabs>
+          <w:tab w:val="num" w:pos="4560"/>
+        </w:tabs>
+        <w:ind w:left="4560" w:hanging="360"/>
+      </w:pPr>
+      <w:rPr>
+        <w:rFonts w:ascii="Symbol" w:hAnsi="Symbol" w:hint="default"/>
+        <w:sz w:val="20"/>
+      </w:rPr>
+    </w:lvl>
+  </w:abstractNum>
+  <w:abstractNum w:abstractNumId="3" w15:restartNumberingAfterBreak="0">
     <w:nsid w:val="1A1D76CE"/>
     <w:multiLevelType w:val="multilevel"/>
     <w:tmpl w:val="00000000"/>
@@ -4289,7 +4666,7 @@
       </w:rPr>
     </w:lvl>
   </w:abstractNum>
-  <w:abstractNum w:abstractNumId="3" w15:restartNumberingAfterBreak="0">
+  <w:abstractNum w:abstractNumId="4" w15:restartNumberingAfterBreak="0">
     <w:nsid w:val="382F3333"/>
     <w:multiLevelType w:val="multilevel"/>
     <w:tmpl w:val="0410001F"/>
@@ -4375,7 +4752,7 @@
       </w:pPr>
     </w:lvl>
   </w:abstractNum>
-  <w:abstractNum w:abstractNumId="4" w15:restartNumberingAfterBreak="0">
+  <w:abstractNum w:abstractNumId="5" w15:restartNumberingAfterBreak="0">
     <w:nsid w:val="413A1D1F"/>
     <w:multiLevelType w:val="hybridMultilevel"/>
     <w:tmpl w:val="B10A7430"/>
@@ -4461,7 +4838,7 @@
       </w:pPr>
     </w:lvl>
   </w:abstractNum>
-  <w:abstractNum w:abstractNumId="5" w15:restartNumberingAfterBreak="0">
+  <w:abstractNum w:abstractNumId="6" w15:restartNumberingAfterBreak="0">
     <w:nsid w:val="4A921499"/>
     <w:multiLevelType w:val="multilevel"/>
     <w:tmpl w:val="0410001F"/>
@@ -4547,7 +4924,7 @@
       </w:pPr>
     </w:lvl>
   </w:abstractNum>
-  <w:abstractNum w:abstractNumId="6" w15:restartNumberingAfterBreak="0">
+  <w:abstractNum w:abstractNumId="7" w15:restartNumberingAfterBreak="0">
     <w:nsid w:val="4E3928FA"/>
     <w:multiLevelType w:val="multilevel"/>
     <w:tmpl w:val="00000000"/>
@@ -4634,7 +5011,7 @@
       </w:rPr>
     </w:lvl>
   </w:abstractNum>
-  <w:abstractNum w:abstractNumId="7" w15:restartNumberingAfterBreak="0">
+  <w:abstractNum w:abstractNumId="8" w15:restartNumberingAfterBreak="0">
     <w:nsid w:val="4EBC5428"/>
     <w:multiLevelType w:val="multilevel"/>
     <w:tmpl w:val="0410001F"/>
@@ -4720,7 +5097,7 @@
       </w:pPr>
     </w:lvl>
   </w:abstractNum>
-  <w:abstractNum w:abstractNumId="8" w15:restartNumberingAfterBreak="0">
+  <w:abstractNum w:abstractNumId="9" w15:restartNumberingAfterBreak="0">
     <w:nsid w:val="5DEE3F9C"/>
     <w:multiLevelType w:val="multilevel"/>
     <w:tmpl w:val="00000000"/>
@@ -4806,7 +5183,7 @@
       </w:rPr>
     </w:lvl>
   </w:abstractNum>
-  <w:abstractNum w:abstractNumId="9" w15:restartNumberingAfterBreak="0">
+  <w:abstractNum w:abstractNumId="10" w15:restartNumberingAfterBreak="0">
     <w:nsid w:val="5F660808"/>
     <w:multiLevelType w:val="multilevel"/>
     <w:tmpl w:val="F04421BC"/>
@@ -4927,7 +5304,7 @@
       </w:rPr>
     </w:lvl>
   </w:abstractNum>
-  <w:abstractNum w:abstractNumId="10" w15:restartNumberingAfterBreak="0">
+  <w:abstractNum w:abstractNumId="11" w15:restartNumberingAfterBreak="0">
     <w:nsid w:val="63614B0E"/>
     <w:multiLevelType w:val="multilevel"/>
     <w:tmpl w:val="E9340B74"/>
@@ -5040,7 +5417,120 @@
       </w:rPr>
     </w:lvl>
   </w:abstractNum>
-  <w:abstractNum w:abstractNumId="11" w15:restartNumberingAfterBreak="0">
+  <w:abstractNum w:abstractNumId="12" w15:restartNumberingAfterBreak="0">
+    <w:nsid w:val="665E0058"/>
+    <w:multiLevelType w:val="hybridMultilevel"/>
+    <w:tmpl w:val="AF221AF2"/>
+    <w:lvl w:ilvl="0" w:tplc="04100001">
+      <w:start w:val="1"/>
+      <w:numFmt w:val="bullet"/>
+      <w:lvlText w:val=""/>
+      <w:lvlJc w:val="left"/>
+      <w:pPr>
+        <w:ind w:left="720" w:hanging="360"/>
+      </w:pPr>
+      <w:rPr>
+        <w:rFonts w:ascii="Symbol" w:hAnsi="Symbol" w:hint="default"/>
+      </w:rPr>
+    </w:lvl>
+    <w:lvl w:ilvl="1" w:tplc="04100003" w:tentative="1">
+      <w:start w:val="1"/>
+      <w:numFmt w:val="bullet"/>
+      <w:lvlText w:val="o"/>
+      <w:lvlJc w:val="left"/>
+      <w:pPr>
+        <w:ind w:left="1440" w:hanging="360"/>
+      </w:pPr>
+      <w:rPr>
+        <w:rFonts w:ascii="Courier New" w:hAnsi="Courier New" w:cs="Courier New" w:hint="default"/>
+      </w:rPr>
+    </w:lvl>
+    <w:lvl w:ilvl="2" w:tplc="04100005" w:tentative="1">
+      <w:start w:val="1"/>
+      <w:numFmt w:val="bullet"/>
+      <w:lvlText w:val=""/>
+      <w:lvlJc w:val="left"/>
+      <w:pPr>
+        <w:ind w:left="2160" w:hanging="360"/>
+      </w:pPr>
+      <w:rPr>
+        <w:rFonts w:ascii="Wingdings" w:hAnsi="Wingdings" w:hint="default"/>
+      </w:rPr>
+    </w:lvl>
+    <w:lvl w:ilvl="3" w:tplc="04100001" w:tentative="1">
+      <w:start w:val="1"/>
+      <w:numFmt w:val="bullet"/>
+      <w:lvlText w:val=""/>
+      <w:lvlJc w:val="left"/>
+      <w:pPr>
+        <w:ind w:left="2880" w:hanging="360"/>
+      </w:pPr>
+      <w:rPr>
+        <w:rFonts w:ascii="Symbol" w:hAnsi="Symbol" w:hint="default"/>
+      </w:rPr>
+    </w:lvl>
+    <w:lvl w:ilvl="4" w:tplc="04100003" w:tentative="1">
+      <w:start w:val="1"/>
+      <w:numFmt w:val="bullet"/>
+      <w:lvlText w:val="o"/>
+      <w:lvlJc w:val="left"/>
+      <w:pPr>
+        <w:ind w:left="3600" w:hanging="360"/>
+      </w:pPr>
+      <w:rPr>
+        <w:rFonts w:ascii="Courier New" w:hAnsi="Courier New" w:cs="Courier New" w:hint="default"/>
+      </w:rPr>
+    </w:lvl>
+    <w:lvl w:ilvl="5" w:tplc="04100005" w:tentative="1">
+      <w:start w:val="1"/>
+      <w:numFmt w:val="bullet"/>
+      <w:lvlText w:val=""/>
+      <w:lvlJc w:val="left"/>
+      <w:pPr>
+        <w:ind w:left="4320" w:hanging="360"/>
+      </w:pPr>
+      <w:rPr>
+        <w:rFonts w:ascii="Wingdings" w:hAnsi="Wingdings" w:hint="default"/>
+      </w:rPr>
+    </w:lvl>
+    <w:lvl w:ilvl="6" w:tplc="04100001" w:tentative="1">
+      <w:start w:val="1"/>
+      <w:numFmt w:val="bullet"/>
+      <w:lvlText w:val=""/>
+      <w:lvlJc w:val="left"/>
+      <w:pPr>
+        <w:ind w:left="5040" w:hanging="360"/>
+      </w:pPr>
+      <w:rPr>
+        <w:rFonts w:ascii="Symbol" w:hAnsi="Symbol" w:hint="default"/>
+      </w:rPr>
+    </w:lvl>
+    <w:lvl w:ilvl="7" w:tplc="04100003" w:tentative="1">
+      <w:start w:val="1"/>
+      <w:numFmt w:val="bullet"/>
+      <w:lvlText w:val="o"/>
+      <w:lvlJc w:val="left"/>
+      <w:pPr>
+        <w:ind w:left="5760" w:hanging="360"/>
+      </w:pPr>
+      <w:rPr>
+        <w:rFonts w:ascii="Courier New" w:hAnsi="Courier New" w:cs="Courier New" w:hint="default"/>
+      </w:rPr>
+    </w:lvl>
+    <w:lvl w:ilvl="8" w:tplc="04100005" w:tentative="1">
+      <w:start w:val="1"/>
+      <w:numFmt w:val="bullet"/>
+      <w:lvlText w:val=""/>
+      <w:lvlJc w:val="left"/>
+      <w:pPr>
+        <w:ind w:left="6480" w:hanging="360"/>
+      </w:pPr>
+      <w:rPr>
+        <w:rFonts w:ascii="Wingdings" w:hAnsi="Wingdings" w:hint="default"/>
+      </w:rPr>
+    </w:lvl>
+  </w:abstractNum>
+  <w:abstractNum w:abstractNumId="13" w15:restartNumberingAfterBreak="0">
     <w:nsid w:val="74750420"/>
     <w:multiLevelType w:val="hybridMultilevel"/>
     <w:tmpl w:val="D00E63D4"/>
@@ -5126,7 +5616,7 @@
       </w:pPr>
     </w:lvl>
   </w:abstractNum>
-  <w:abstractNum w:abstractNumId="12" w15:restartNumberingAfterBreak="0">
+  <w:abstractNum w:abstractNumId="14" w15:restartNumberingAfterBreak="0">
     <w:nsid w:val="76031D4C"/>
     <w:multiLevelType w:val="hybridMultilevel"/>
     <w:tmpl w:val="E3502A48"/>
@@ -5212,7 +5702,7 @@
       </w:pPr>
     </w:lvl>
   </w:abstractNum>
-  <w:abstractNum w:abstractNumId="13" w15:restartNumberingAfterBreak="0">
+  <w:abstractNum w:abstractNumId="15" w15:restartNumberingAfterBreak="0">
     <w:nsid w:val="7678269E"/>
     <w:multiLevelType w:val="multilevel"/>
     <w:tmpl w:val="098CBC06"/>
@@ -5326,7 +5816,7 @@
       </w:rPr>
     </w:lvl>
   </w:abstractNum>
-  <w:abstractNum w:abstractNumId="14" w15:restartNumberingAfterBreak="0">
+  <w:abstractNum w:abstractNumId="16" w15:restartNumberingAfterBreak="0">
     <w:nsid w:val="79DE0C89"/>
     <w:multiLevelType w:val="multilevel"/>
     <w:tmpl w:val="00000000"/>
@@ -5412,7 +5902,7 @@
       </w:rPr>
     </w:lvl>
   </w:abstractNum>
-  <w:abstractNum w:abstractNumId="15" w15:restartNumberingAfterBreak="0">
+  <w:abstractNum w:abstractNumId="17" w15:restartNumberingAfterBreak="0">
     <w:nsid w:val="7D1F5FA8"/>
     <w:multiLevelType w:val="multilevel"/>
     <w:tmpl w:val="94305B82"/>
@@ -5527,52 +6017,67 @@
     </w:lvl>
   </w:abstractNum>
   <w:num w:numId="1" w16cid:durableId="2126460130">
-    <w:abstractNumId w:val="12"/>
+    <w:abstractNumId w:val="14"/>
   </w:num>
   <w:num w:numId="2" w16cid:durableId="2118403952">
-    <w:abstractNumId w:val="10"/>
+    <w:abstractNumId w:val="11"/>
   </w:num>
   <w:num w:numId="3" w16cid:durableId="659190187">
-    <w:abstractNumId w:val="14"/>
+    <w:abstractNumId w:val="16"/>
   </w:num>
   <w:num w:numId="4" w16cid:durableId="894972561">
-    <w:abstractNumId w:val="6"/>
+    <w:abstractNumId w:val="7"/>
   </w:num>
   <w:num w:numId="5" w16cid:durableId="204604626">
-    <w:abstractNumId w:val="8"/>
+    <w:abstractNumId w:val="9"/>
   </w:num>
   <w:num w:numId="6" w16cid:durableId="200560495">
-    <w:abstractNumId w:val="2"/>
+    <w:abstractNumId w:val="3"/>
   </w:num>
   <w:num w:numId="7" w16cid:durableId="74670116">
     <w:abstractNumId w:val="1"/>
   </w:num>
   <w:num w:numId="8" w16cid:durableId="1780442519">
+    <w:abstractNumId w:val="17"/>
+  </w:num>
+  <w:num w:numId="9" w16cid:durableId="1094975959">
     <w:abstractNumId w:val="15"/>
   </w:num>
-  <w:num w:numId="9" w16cid:durableId="1094975959">
+  <w:num w:numId="10" w16cid:durableId="2002417433">
+    <w:abstractNumId w:val="10"/>
+  </w:num>
+  <w:num w:numId="11" w16cid:durableId="896090478">
+    <w:abstractNumId w:val="8"/>
+  </w:num>
+  <w:num w:numId="12" w16cid:durableId="1107581792">
+    <w:abstractNumId w:val="6"/>
+  </w:num>
+  <w:num w:numId="13" w16cid:durableId="1463890326">
     <w:abstractNumId w:val="13"/>
   </w:num>
-  <w:num w:numId="10" w16cid:durableId="2002417433">
-    <w:abstractNumId w:val="9"/>
-  </w:num>
-  <w:num w:numId="11" w16cid:durableId="896090478">
-    <w:abstractNumId w:val="7"/>
-  </w:num>
-  <w:num w:numId="12" w16cid:durableId="1107581792">
-    <w:abstractNumId w:val="5"/>
-  </w:num>
-  <w:num w:numId="13" w16cid:durableId="1463890326">
-    <w:abstractNumId w:val="11"/>
-  </w:num>
   <w:num w:numId="14" w16cid:durableId="580722000">
-    <w:abstractNumId w:val="3"/>
+    <w:abstractNumId w:val="4"/>
   </w:num>
   <w:num w:numId="15" w16cid:durableId="656112368">
     <w:abstractNumId w:val="0"/>
   </w:num>
   <w:num w:numId="16" w16cid:durableId="607783300">
-    <w:abstractNumId w:val="4"/>
+    <w:abstractNumId w:val="5"/>
+  </w:num>
+  <w:num w:numId="17" w16cid:durableId="150410081">
+    <w:abstractNumId w:val="2"/>
+    <w:lvlOverride w:ilvl="0"/>
+    <w:lvlOverride w:ilvl="1"/>
+    <w:lvlOverride w:ilvl="2"/>
+    <w:lvlOverride w:ilvl="3"/>
+    <w:lvlOverride w:ilvl="4"/>
+    <w:lvlOverride w:ilvl="5"/>
+    <w:lvlOverride w:ilvl="6"/>
+    <w:lvlOverride w:ilvl="7"/>
+    <w:lvlOverride w:ilvl="8"/>
+  </w:num>
+  <w:num w:numId="18" w16cid:durableId="1103959974">
+    <w:abstractNumId w:val="12"/>
   </w:num>
 </w:numbering>
 </file>
@@ -6681,6 +7186,28 @@
       <w:szCs w:val="20"/>
     </w:rPr>
   </w:style>
+  <w:style w:type="paragraph" w:customStyle="1" w:styleId="paragraph">
+    <w:name w:val="paragraph"/>
+    <w:basedOn w:val="Normale"/>
+    <w:rsid w:val="00E7060D"/>
+    <w:pPr>
+      <w:spacing w:before="100" w:beforeAutospacing="1" w:after="100" w:afterAutospacing="1"/>
+    </w:pPr>
+    <w:rPr>
+      <w:rFonts w:ascii="Times New Roman" w:eastAsia="Times New Roman" w:hAnsi="Times New Roman" w:cs="Times New Roman"/>
+      <w:lang w:eastAsia="it-IT"/>
+    </w:rPr>
+  </w:style>
+  <w:style w:type="character" w:customStyle="1" w:styleId="normaltextrun">
+    <w:name w:val="normaltextrun"/>
+    <w:basedOn w:val="Carpredefinitoparagrafo"/>
+    <w:rsid w:val="00E7060D"/>
+  </w:style>
+  <w:style w:type="character" w:customStyle="1" w:styleId="eop">
+    <w:name w:val="eop"/>
+    <w:basedOn w:val="Carpredefinitoparagrafo"/>
+    <w:rsid w:val="00E7060D"/>
+  </w:style>
 </w:styles>
 </file>
 

</xml_diff>